<commit_message>
add new page before subtitle
</commit_message>
<xml_diff>
--- a/2_code/test_01.docx
+++ b/2_code/test_01.docx
@@ -77,7 +77,7 @@
         <w:pStyle w:val="Date"/>
       </w:pPr>
       <w:r>
-        <w:t xml:space="preserve">28</w:t>
+        <w:t xml:space="preserve">29</w:t>
       </w:r>
       <w:r>
         <w:t xml:space="preserve"> </w:t>
@@ -92,6 +92,11 @@
         <w:t xml:space="preserve">2023</w:t>
       </w:r>
     </w:p>
+    <w:p>
+      <w:r>
+        <w:br w:type="page"/>
+      </w:r>
+    </w:p>
     <w:bookmarkStart w:id="20" w:name="abstrak"/>
     <w:p>
       <w:pPr>
@@ -99,6 +104,11 @@
       </w:pPr>
       <w:r>
         <w:t xml:space="preserve">Abstrak</w:t>
+      </w:r>
+    </w:p>
+    <w:p>
+      <w:r>
+        <w:br w:type="page"/>
       </w:r>
     </w:p>
     <w:bookmarkEnd w:id="20"/>
@@ -111,6 +121,11 @@
         <w:t xml:space="preserve">Abstract</w:t>
       </w:r>
     </w:p>
+    <w:p>
+      <w:r>
+        <w:br w:type="page"/>
+      </w:r>
+    </w:p>
     <w:bookmarkEnd w:id="21"/>
     <w:bookmarkStart w:id="22" w:name="halaman-pengesahan"/>
     <w:p>
@@ -121,6 +136,11 @@
         <w:t xml:space="preserve">Halaman Pengesahan</w:t>
       </w:r>
     </w:p>
+    <w:p>
+      <w:r>
+        <w:br w:type="page"/>
+      </w:r>
+    </w:p>
     <w:bookmarkEnd w:id="22"/>
     <w:bookmarkStart w:id="23" w:name="daftar-isi"/>
     <w:p>
@@ -131,6 +151,11 @@
         <w:t xml:space="preserve">Daftar Isi</w:t>
       </w:r>
     </w:p>
+    <w:p>
+      <w:r>
+        <w:br w:type="page"/>
+      </w:r>
+    </w:p>
     <w:bookmarkEnd w:id="23"/>
     <w:bookmarkStart w:id="24" w:name="daftar-gambar"/>
     <w:p>
@@ -141,6 +166,11 @@
         <w:t xml:space="preserve">Daftar Gambar</w:t>
       </w:r>
     </w:p>
+    <w:p>
+      <w:r>
+        <w:br w:type="page"/>
+      </w:r>
+    </w:p>
     <w:bookmarkEnd w:id="24"/>
     <w:bookmarkStart w:id="25" w:name="daftar-tabel"/>
     <w:p>
@@ -151,6 +181,11 @@
         <w:t xml:space="preserve">Daftar Tabel</w:t>
       </w:r>
     </w:p>
+    <w:p>
+      <w:r>
+        <w:br w:type="page"/>
+      </w:r>
+    </w:p>
     <w:bookmarkEnd w:id="25"/>
     <w:bookmarkStart w:id="33" w:name="pendahuluan"/>
     <w:p>
@@ -317,7 +352,7 @@
         <w:t xml:space="preserve"> </w:t>
       </w:r>
       <w:r>
-        <w:t xml:space="preserve">dengan pertimbangan lain".</w:t>
+        <w:t xml:space="preserve">dengan pertimbangan lain”.</w:t>
       </w:r>
     </w:p>
     <w:p>

</xml_diff>